<commit_message>
examen finalizado 2 - se me olvidó el enlace en el word
</commit_message>
<xml_diff>
--- a/ruben-sanchez-martinez-examen-trim-uno.docx
+++ b/ruben-sanchez-martinez-examen-trim-uno.docx
@@ -4087,12 +4087,12 @@
 <w:hdr xmlns:wpc="http://schemas.microsoft.com/office/word/2010/wordprocessingCanvas" xmlns:cx="http://schemas.microsoft.com/office/drawing/2014/chartex" xmlns:cx1="http://schemas.microsoft.com/office/drawing/2015/9/8/chartex" xmlns:cx2="http://schemas.microsoft.com/office/drawing/2015/10/21/chartex" xmlns:cx3="http://schemas.microsoft.com/office/drawing/2016/5/9/chartex" xmlns:cx4="http://schemas.microsoft.com/office/drawing/2016/5/10/chartex" xmlns:cx5="http://schemas.microsoft.com/office/drawing/2016/5/11/chartex" xmlns:cx6="http://schemas.microsoft.com/office/drawing/2016/5/12/chartex" xmlns:cx7="http://schemas.microsoft.com/office/drawing/2016/5/13/chartex" xmlns:cx8="http://schemas.microsoft.com/office/drawing/2016/5/14/chartex" xmlns:mc="http://schemas.openxmlformats.org/markup-compatibility/2006" xmlns:aink="http://schemas.microsoft.com/office/drawing/2016/ink" xmlns:am3d="http://schemas.microsoft.com/office/drawing/2017/model3d" xmlns:o="urn:schemas-microsoft-com:office:office" xmlns:oel="http://schemas.microsoft.com/office/2019/extlst" xmlns:r="http://schemas.openxmlformats.org/officeDocument/2006/relationships" xmlns:m="http://schemas.openxmlformats.org/officeDocument/2006/math" xmlns:v="urn:schemas-microsoft-com:vml" xmlns:wp14="http://schemas.microsoft.com/office/word/2010/wordprocessingDrawing" xmlns:wp="http://schemas.openxmlformats.org/drawingml/2006/wordprocessingDrawing" xmlns:w10="urn:schemas-microsoft-com:office:word" xmlns:w="http://schemas.openxmlformats.org/wordprocessingml/2006/main" xmlns:w14="http://schemas.microsoft.com/office/word/2010/wordml" xmlns:w15="http://schemas.microsoft.com/office/word/2012/wordml" xmlns:w16cex="http://schemas.microsoft.com/office/word/2018/wordml/cex" xmlns:w16cid="http://schemas.microsoft.com/office/word/2016/wordml/cid" xmlns:w16="http://schemas.microsoft.com/office/word/2018/wordml" xmlns:w16sdtdh="http://schemas.microsoft.com/office/word/2020/wordml/sdtdatahash" xmlns:w16se="http://schemas.microsoft.com/office/word/2015/wordml/symex" xmlns:wpg="http://schemas.microsoft.com/office/word/2010/wordprocessingGroup" xmlns:wpi="http://schemas.microsoft.com/office/word/2010/wordprocessingInk" xmlns:wne="http://schemas.microsoft.com/office/word/2006/wordml" xmlns:wps="http://schemas.microsoft.com/office/word/2010/wordprocessingShape" xmlns:a="http://schemas.openxmlformats.org/drawingml/2006/main" xmlns:pic="http://schemas.openxmlformats.org/drawingml/2006/picture" xmlns:a14="http://schemas.microsoft.com/office/drawing/2010/main" mc:Ignorable="w14 w15 w16se w16cid w16 w16cex w16sdtdh wp14">
   <w:tbl>
     <w:tblPr>
-      <w:tblW w:w="0" w:type="auto"/>
+      <w:tblW w:w="1569" w:type="dxa"/>
       <w:tblBorders>
-        <w:top w:val="single" w:color="000000" w:sz="8" w:space="0"/>
-        <w:left w:val="single" w:color="000000" w:sz="8" w:space="0"/>
-        <w:bottom w:val="single" w:color="000000" w:sz="8" w:space="0"/>
-        <w:right w:val="single" w:color="000000" w:sz="8" w:space="0"/>
+        <w:top w:val="single" w:color="000000" w:themeColor="text1" w:sz="8" w:space="0"/>
+        <w:left w:val="single" w:color="000000" w:themeColor="text1" w:sz="8" w:space="0"/>
+        <w:bottom w:val="single" w:color="000000" w:themeColor="text1" w:sz="8" w:space="0"/>
+        <w:right w:val="single" w:color="000000" w:themeColor="text1" w:sz="8" w:space="0"/>
       </w:tblBorders>
       <w:tblLayout w:type="fixed"/>
       <w:tblCellMar>
@@ -4102,18 +4102,18 @@
       <w:tblLook w:val="0020" w:firstRow="1" w:lastRow="0" w:firstColumn="0" w:lastColumn="0" w:noHBand="0" w:noVBand="0"/>
     </w:tblPr>
     <w:tblGrid>
-      <w:gridCol w:w="1134"/>
-      <w:gridCol w:w="2835"/>
-      <w:gridCol w:w="1735"/>
-      <w:gridCol w:w="567"/>
-      <w:gridCol w:w="993"/>
-      <w:gridCol w:w="613"/>
-      <w:gridCol w:w="1607"/>
+      <w:gridCol w:w="1140"/>
+      <w:gridCol w:w="68"/>
+      <w:gridCol w:w="45"/>
+      <w:gridCol w:w="45"/>
+      <w:gridCol w:w="68"/>
+      <w:gridCol w:w="68"/>
+      <w:gridCol w:w="135"/>
     </w:tblGrid>
     <w:tr>
       <w:tc>
         <w:tcPr>
-          <w:tcW w:w="1134" w:type="dxa"/>
+          <w:tcW w:w="1140" w:type="dxa"/>
           <w:tcBorders>
             <w:top w:val="nil"/>
             <w:left w:val="nil"/>
@@ -4198,7 +4198,7 @@
       </w:tc>
       <w:tc>
         <w:tcPr>
-          <w:tcW w:w="5137" w:type="dxa"/>
+          <w:tcW w:w="158" w:type="dxa"/>
           <w:gridSpan w:val="3"/>
           <w:tcBorders>
             <w:top w:val="single" w:color="auto" w:sz="4" w:space="0"/>
@@ -4232,7 +4232,7 @@
       </w:tc>
       <w:tc>
         <w:tcPr>
-          <w:tcW w:w="1606" w:type="dxa"/>
+          <w:tcW w:w="136" w:type="dxa"/>
           <w:gridSpan w:val="2"/>
           <w:tcBorders>
             <w:left w:val="single" w:color="auto" w:sz="4" w:space="0"/>
@@ -4264,7 +4264,7 @@
       </w:tc>
       <w:tc>
         <w:tcPr>
-          <w:tcW w:w="1607" w:type="dxa"/>
+          <w:tcW w:w="135" w:type="dxa"/>
           <w:tcBorders>
             <w:bottom w:val="single" w:color="auto" w:sz="4" w:space="0"/>
           </w:tcBorders>
@@ -4295,7 +4295,7 @@
     <w:tr>
       <w:tc>
         <w:tcPr>
-          <w:tcW w:w="5704" w:type="dxa"/>
+          <w:tcW w:w="1253" w:type="dxa"/>
           <w:gridSpan w:val="3"/>
           <w:tcBorders>
             <w:top w:val="single" w:color="auto" w:sz="4" w:space="0"/>
@@ -4327,7 +4327,7 @@
       </w:tc>
       <w:tc>
         <w:tcPr>
-          <w:tcW w:w="3780" w:type="dxa"/>
+          <w:tcW w:w="316" w:type="dxa"/>
           <w:gridSpan w:val="4"/>
           <w:tcBorders>
             <w:top w:val="single" w:color="auto" w:sz="4" w:space="0"/>
@@ -4356,7 +4356,7 @@
     <w:tr>
       <w:tc>
         <w:tcPr>
-          <w:tcW w:w="3969" w:type="dxa"/>
+          <w:tcW w:w="1208" w:type="dxa"/>
           <w:gridSpan w:val="2"/>
           <w:tcBorders>
             <w:top w:val="single" w:color="auto" w:sz="4" w:space="0"/>
@@ -4388,7 +4388,7 @@
       </w:tc>
       <w:tc>
         <w:tcPr>
-          <w:tcW w:w="3295" w:type="dxa"/>
+          <w:tcW w:w="158" w:type="dxa"/>
           <w:gridSpan w:val="3"/>
           <w:tcBorders>
             <w:top w:val="single" w:color="auto" w:sz="4" w:space="0"/>
@@ -4415,7 +4415,7 @@
       </w:tc>
       <w:tc>
         <w:tcPr>
-          <w:tcW w:w="2220" w:type="dxa"/>
+          <w:tcW w:w="203" w:type="dxa"/>
           <w:gridSpan w:val="2"/>
           <w:tcBorders>
             <w:top w:val="single" w:color="auto" w:sz="4" w:space="0"/>
@@ -4470,7 +4470,7 @@
     <w:tr>
       <w:tc>
         <w:tcPr>
-          <w:tcW w:w="9484" w:type="dxa"/>
+          <w:tcW w:w="1569" w:type="dxa"/>
           <w:gridSpan w:val="7"/>
           <w:tcBorders>
             <w:top w:val="single" w:color="auto" w:sz="4" w:space="0"/>
@@ -4486,15 +4486,27 @@
           <w:pPr>
             <w:pStyle w:val="Encabezado"/>
             <w:rPr>
-              <w:b/>
+              <w:noProof w:val="0"/>
+              <w:lang w:val="es-ES"/>
             </w:rPr>
           </w:pPr>
           <w:r>
             <w:rPr>
-              <w:b/>
+              <w:b w:val="1"/>
+              <w:bCs w:val="1"/>
             </w:rPr>
             <w:t xml:space="preserve">Enlace al repositorio: </w:t>
           </w:r>
+          <w:hyperlink r:id="Ra7bdf81821d14eec">
+            <w:r>
+              <w:rPr>
+                <w:rStyle w:val="Hyperlink"/>
+                <w:noProof w:val="0"/>
+                <w:lang w:val="es-ES"/>
+              </w:rPr>
+              <w:t>NxtZeus/sanchez_martinez_ruben_DWEC_Examen-20231212: Examen Primer Trimestre Rubén Sánchez (github.com)</w:t>
+            </w:r>
+          </w:hyperlink>
         </w:p>
       </w:tc>
     </w:tr>
@@ -5472,6 +5484,16 @@
       <w:szCs w:val="26"/>
     </w:rPr>
   </w:style>
+  <w:style xmlns:w14="http://schemas.microsoft.com/office/word/2010/wordml" xmlns:mc="http://schemas.openxmlformats.org/markup-compatibility/2006" xmlns:w="http://schemas.openxmlformats.org/wordprocessingml/2006/main" w:type="character" w:styleId="Hyperlink" mc:Ignorable="w14">
+    <w:name xmlns:w="http://schemas.openxmlformats.org/wordprocessingml/2006/main" w:val="Hyperlink"/>
+    <w:basedOn xmlns:w="http://schemas.openxmlformats.org/wordprocessingml/2006/main" w:val="Fuentedeprrafopredeter"/>
+    <w:uiPriority xmlns:w="http://schemas.openxmlformats.org/wordprocessingml/2006/main" w:val="99"/>
+    <w:unhideWhenUsed xmlns:w="http://schemas.openxmlformats.org/wordprocessingml/2006/main"/>
+    <w:rPr xmlns:w="http://schemas.openxmlformats.org/wordprocessingml/2006/main">
+      <w:color w:val="0563C1" w:themeColor="hyperlink"/>
+      <w:u w:val="single"/>
+    </w:rPr>
+  </w:style>
 </w:styles>
 </file>
 

</xml_diff>